<commit_message>
Physics M20CL Lab 3 Update
</commit_message>
<xml_diff>
--- a/PHYSM20C/Labs/Lab3/PhysM20C_Lab3.docx
+++ b/PHYSM20C/Labs/Lab3/PhysM20C_Lab3.docx
@@ -564,7 +564,7 @@
         </w:rPr>
         <w:lastRenderedPageBreak/>
         <w:pict w14:anchorId="70A83496">
-          <v:rect id="_x0000_i1035" style="width:0;height:1.5pt" o:hralign="center" o:hrstd="t" o:hr="t" fillcolor="#a0a0a0" stroked="f"/>
+          <v:rect id="_x0000_i1025" style="width:0;height:1.5pt" o:hralign="center" o:hrstd="t" o:hr="t" fillcolor="#a0a0a0" stroked="f"/>
         </w:pict>
       </w:r>
     </w:p>
@@ -598,7 +598,7 @@
           <w:rFonts w:cstheme="minorHAnsi"/>
         </w:rPr>
         <w:pict w14:anchorId="7FF654A7">
-          <v:rect id="_x0000_i1036" style="width:0;height:1.5pt" o:hralign="center" o:hrstd="t" o:hr="t" fillcolor="#a0a0a0" stroked="f"/>
+          <v:rect id="_x0000_i1026" style="width:0;height:1.5pt" o:hralign="center" o:hrstd="t" o:hr="t" fillcolor="#a0a0a0" stroked="f"/>
         </w:pict>
       </w:r>
     </w:p>
@@ -696,13 +696,37 @@
         <w:rPr>
           <w:rFonts w:cstheme="minorHAnsi"/>
         </w:rPr>
-        <w:t xml:space="preserve">to a </w:t>
+        <w:t xml:space="preserve">to </w:t>
       </w:r>
       <w:r>
         <w:rPr>
           <w:rFonts w:cstheme="minorHAnsi"/>
         </w:rPr>
-        <w:t>receiver placed at various distances from the source and measuring the send-receive</w:t>
+        <w:t>two</w:t>
+      </w:r>
+      <w:r>
+        <w:rPr>
+          <w:rFonts w:cstheme="minorHAnsi"/>
+        </w:rPr>
+        <w:t xml:space="preserve"> </w:t>
+      </w:r>
+      <w:r>
+        <w:rPr>
+          <w:rFonts w:cstheme="minorHAnsi"/>
+        </w:rPr>
+        <w:t>receiver</w:t>
+      </w:r>
+      <w:r>
+        <w:rPr>
+          <w:rFonts w:cstheme="minorHAnsi"/>
+        </w:rPr>
+        <w:t>s</w:t>
+      </w:r>
+      <w:r>
+        <w:rPr>
+          <w:rFonts w:cstheme="minorHAnsi"/>
+        </w:rPr>
+        <w:t xml:space="preserve"> placed at various distances from the source and measuring the send-receive</w:t>
       </w:r>
       <w:r>
         <w:rPr>
@@ -728,7 +752,7 @@
           <w:rFonts w:cstheme="minorHAnsi"/>
         </w:rPr>
         <w:pict w14:anchorId="5685A9E8">
-          <v:rect id="_x0000_i1025" style="width:0;height:1.5pt" o:hralign="center" o:hrstd="t" o:hr="t" fillcolor="#a0a0a0" stroked="f"/>
+          <v:rect id="_x0000_i1027" style="width:0;height:1.5pt" o:hralign="center" o:hrstd="t" o:hr="t" fillcolor="#a0a0a0" stroked="f"/>
         </w:pict>
       </w:r>
     </w:p>
@@ -762,7 +786,7 @@
           <w:rFonts w:cstheme="minorHAnsi"/>
         </w:rPr>
         <w:pict w14:anchorId="4015931B">
-          <v:rect id="_x0000_i1026" style="width:0;height:1.5pt" o:hralign="center" o:hrstd="t" o:hr="t" fillcolor="#a0a0a0" stroked="f"/>
+          <v:rect id="_x0000_i1028" style="width:0;height:1.5pt" o:hralign="center" o:hrstd="t" o:hr="t" fillcolor="#a0a0a0" stroked="f"/>
         </w:pict>
       </w:r>
     </w:p>
@@ -1576,15 +1600,7 @@
           <w:color w:val="222222"/>
           <w:shd w:val="clear" w:color="auto" w:fill="FFFFFF"/>
         </w:rPr>
-        <w:t>λ</w:t>
-      </w:r>
-      <w:r>
-        <w:rPr>
-          <w:rFonts w:cstheme="minorHAnsi"/>
-          <w:color w:val="222222"/>
-          <w:shd w:val="clear" w:color="auto" w:fill="FFFFFF"/>
-        </w:rPr>
-        <w:t>,</w:t>
+        <w:t>λ,</w:t>
       </w:r>
       <w:r>
         <w:rPr>
@@ -1638,25 +1654,7 @@
                   <w:rPr>
                     <w:rFonts w:ascii="Cambria Math" w:hAnsi="Cambria Math" w:cstheme="minorHAnsi"/>
                   </w:rPr>
-                  <m:t>λ</m:t>
-                </m:r>
-                <m:r>
-                  <m:rPr>
-                    <m:sty m:val="bi"/>
-                  </m:rPr>
-                  <w:rPr>
-                    <w:rFonts w:ascii="Cambria Math" w:hAnsi="Cambria Math" w:cstheme="minorHAnsi"/>
-                  </w:rPr>
-                  <m:t>=</m:t>
-                </m:r>
-                <m:r>
-                  <m:rPr>
-                    <m:sty m:val="bi"/>
-                  </m:rPr>
-                  <w:rPr>
-                    <w:rFonts w:ascii="Cambria Math" w:hAnsi="Cambria Math" w:cstheme="minorHAnsi"/>
-                  </w:rPr>
-                  <m:t>4</m:t>
+                  <m:t>λ=4</m:t>
                 </m:r>
                 <m:sSub>
                   <m:sSubPr>
@@ -1904,16 +1902,7 @@
                   <w:rPr>
                     <w:rFonts w:ascii="Cambria Math" w:hAnsi="Cambria Math" w:cstheme="minorHAnsi"/>
                   </w:rPr>
-                  <m:t>λ</m:t>
-                </m:r>
-                <m:r>
-                  <m:rPr>
-                    <m:sty m:val="bi"/>
-                  </m:rPr>
-                  <w:rPr>
-                    <w:rFonts w:ascii="Cambria Math" w:hAnsi="Cambria Math" w:cstheme="minorHAnsi"/>
-                  </w:rPr>
-                  <m:t>=</m:t>
+                  <m:t>λ=</m:t>
                 </m:r>
                 <m:f>
                   <m:fPr>
@@ -2120,16 +2109,7 @@
                   <w:rPr>
                     <w:rFonts w:ascii="Cambria Math" w:hAnsi="Cambria Math" w:cstheme="minorHAnsi"/>
                   </w:rPr>
-                  <m:t>λ</m:t>
-                </m:r>
-                <m:r>
-                  <m:rPr>
-                    <m:sty m:val="bi"/>
-                  </m:rPr>
-                  <w:rPr>
-                    <w:rFonts w:ascii="Cambria Math" w:hAnsi="Cambria Math" w:cstheme="minorHAnsi"/>
-                  </w:rPr>
-                  <m:t>=</m:t>
+                  <m:t>λ=</m:t>
                 </m:r>
                 <m:f>
                   <m:fPr>
@@ -2338,25 +2318,7 @@
                   <w:rPr>
                     <w:rFonts w:ascii="Cambria Math" w:hAnsi="Cambria Math" w:cstheme="minorHAnsi"/>
                   </w:rPr>
-                  <m:t>v=</m:t>
-                </m:r>
-                <m:r>
-                  <m:rPr>
-                    <m:sty m:val="bi"/>
-                  </m:rPr>
-                  <w:rPr>
-                    <w:rFonts w:ascii="Cambria Math" w:hAnsi="Cambria Math" w:cstheme="minorHAnsi"/>
-                  </w:rPr>
-                  <m:t>λ</m:t>
-                </m:r>
-                <m:r>
-                  <m:rPr>
-                    <m:sty m:val="bi"/>
-                  </m:rPr>
-                  <w:rPr>
-                    <w:rFonts w:ascii="Cambria Math" w:hAnsi="Cambria Math" w:cstheme="minorHAnsi"/>
-                  </w:rPr>
-                  <m:t>f</m:t>
+                  <m:t>v=λf</m:t>
                 </m:r>
               </m:oMath>
             </m:oMathPara>
@@ -2465,7 +2427,23 @@
           <w:color w:val="222222"/>
           <w:shd w:val="clear" w:color="auto" w:fill="FFFFFF"/>
         </w:rPr>
-        <w:t>of a sound pulse sent between two points can be calculated by dividing the distance between the source and receiver, d, by the difference in time, t.</w:t>
+        <w:t>of a sound pulse</w:t>
+      </w:r>
+      <w:r>
+        <w:rPr>
+          <w:rFonts w:cstheme="minorHAnsi"/>
+          <w:color w:val="222222"/>
+          <w:shd w:val="clear" w:color="auto" w:fill="FFFFFF"/>
+        </w:rPr>
+        <w:t xml:space="preserve"> </w:t>
+      </w:r>
+      <w:r>
+        <w:rPr>
+          <w:rFonts w:cstheme="minorHAnsi"/>
+          <w:color w:val="222222"/>
+          <w:shd w:val="clear" w:color="auto" w:fill="FFFFFF"/>
+        </w:rPr>
+        <w:t>between two points can be calculated by dividing the distance, d, by the difference in time, t.</w:t>
       </w:r>
     </w:p>
     <w:tbl>
@@ -2511,16 +2489,7 @@
                   <w:rPr>
                     <w:rFonts w:ascii="Cambria Math" w:hAnsi="Cambria Math" w:cstheme="minorHAnsi"/>
                   </w:rPr>
-                  <m:t>v</m:t>
-                </m:r>
-                <m:r>
-                  <m:rPr>
-                    <m:sty m:val="bi"/>
-                  </m:rPr>
-                  <w:rPr>
-                    <w:rFonts w:ascii="Cambria Math" w:hAnsi="Cambria Math" w:cstheme="minorHAnsi"/>
-                  </w:rPr>
-                  <m:t>=</m:t>
+                  <m:t>v=</m:t>
                 </m:r>
                 <m:f>
                   <m:fPr>
@@ -2651,15 +2620,13 @@
           <w:rFonts w:cstheme="minorHAnsi"/>
         </w:rPr>
       </w:pPr>
-      <w:bookmarkStart w:id="0" w:name="_GoBack"/>
-      <w:bookmarkEnd w:id="0"/>
       <w:r>
         <w:rPr>
           <w:rFonts w:cstheme="minorHAnsi"/>
         </w:rPr>
         <w:lastRenderedPageBreak/>
         <w:pict w14:anchorId="1A069BBE">
-          <v:rect id="_x0000_i1027" style="width:0;height:1.5pt" o:hralign="center" o:hrstd="t" o:hr="t" fillcolor="#a0a0a0" stroked="f"/>
+          <v:rect id="_x0000_i1029" style="width:0;height:1.5pt" o:hralign="center" o:hrstd="t" o:hr="t" fillcolor="#a0a0a0" stroked="f"/>
         </w:pict>
       </w:r>
     </w:p>
@@ -2693,7 +2660,7 @@
           <w:rFonts w:cstheme="minorHAnsi"/>
         </w:rPr>
         <w:pict w14:anchorId="1D6FA670">
-          <v:rect id="_x0000_i1028" style="width:0;height:1.5pt" o:hralign="center" o:hrstd="t" o:hr="t" fillcolor="#a0a0a0" stroked="f"/>
+          <v:rect id="_x0000_i1030" style="width:0;height:1.5pt" o:hralign="center" o:hrstd="t" o:hr="t" fillcolor="#a0a0a0" stroked="f"/>
         </w:pict>
       </w:r>
     </w:p>
@@ -2703,111 +2670,8 @@
           <w:rFonts w:cstheme="minorHAnsi"/>
         </w:rPr>
       </w:pPr>
-    </w:p>
-    <w:p>
-      <w:pPr>
-        <w:rPr>
-          <w:rFonts w:cstheme="minorHAnsi"/>
-        </w:rPr>
-      </w:pPr>
-    </w:p>
-    <w:p>
-      <w:pPr>
-        <w:rPr>
-          <w:rFonts w:cstheme="minorHAnsi"/>
-        </w:rPr>
-      </w:pPr>
-    </w:p>
-    <w:p>
-      <w:pPr>
-        <w:rPr>
-          <w:rFonts w:cstheme="minorHAnsi"/>
-        </w:rPr>
-      </w:pPr>
-    </w:p>
-    <w:p>
-      <w:pPr>
-        <w:rPr>
-          <w:rFonts w:cstheme="minorHAnsi"/>
-        </w:rPr>
-      </w:pPr>
-    </w:p>
-    <w:p>
-      <w:pPr>
-        <w:rPr>
-          <w:rFonts w:cstheme="minorHAnsi"/>
-        </w:rPr>
-      </w:pPr>
-    </w:p>
-    <w:p>
-      <w:pPr>
-        <w:rPr>
-          <w:rFonts w:cstheme="minorHAnsi"/>
-        </w:rPr>
-      </w:pPr>
-    </w:p>
-    <w:p>
-      <w:pPr>
-        <w:rPr>
-          <w:rFonts w:cstheme="minorHAnsi"/>
-        </w:rPr>
-      </w:pPr>
-    </w:p>
-    <w:p>
-      <w:pPr>
-        <w:rPr>
-          <w:rFonts w:cstheme="minorHAnsi"/>
-        </w:rPr>
-      </w:pPr>
-    </w:p>
-    <w:p>
-      <w:pPr>
-        <w:rPr>
-          <w:rFonts w:cstheme="minorHAnsi"/>
-        </w:rPr>
-      </w:pPr>
-    </w:p>
-    <w:p>
-      <w:pPr>
-        <w:rPr>
-          <w:rFonts w:cstheme="minorHAnsi"/>
-        </w:rPr>
-      </w:pPr>
-    </w:p>
-    <w:p>
-      <w:pPr>
-        <w:rPr>
-          <w:rFonts w:cstheme="minorHAnsi"/>
-        </w:rPr>
-      </w:pPr>
-    </w:p>
-    <w:p>
-      <w:pPr>
-        <w:rPr>
-          <w:rFonts w:cstheme="minorHAnsi"/>
-        </w:rPr>
-      </w:pPr>
-    </w:p>
-    <w:p>
-      <w:pPr>
-        <w:rPr>
-          <w:rFonts w:cstheme="minorHAnsi"/>
-        </w:rPr>
-      </w:pPr>
-    </w:p>
-    <w:p>
-      <w:pPr>
-        <w:rPr>
-          <w:rFonts w:cstheme="minorHAnsi"/>
-        </w:rPr>
-      </w:pPr>
-    </w:p>
-    <w:p>
-      <w:pPr>
-        <w:rPr>
-          <w:rFonts w:cstheme="minorHAnsi"/>
-        </w:rPr>
-      </w:pPr>
+      <w:bookmarkStart w:id="0" w:name="_GoBack"/>
+      <w:bookmarkEnd w:id="0"/>
     </w:p>
     <w:p>
       <w:pPr>
@@ -2825,9 +2689,257 @@
       <w:r>
         <w:rPr>
           <w:rFonts w:cstheme="minorHAnsi"/>
+          <w:noProof/>
+        </w:rPr>
+        <w:drawing>
+          <wp:inline distT="0" distB="0" distL="0" distR="0" wp14:anchorId="03A16D40" wp14:editId="558E8F7A">
+            <wp:extent cx="6851015" cy="1515110"/>
+            <wp:effectExtent l="0" t="0" r="6985" b="8890"/>
+            <wp:docPr id="7" name="Picture 7"/>
+            <wp:cNvGraphicFramePr>
+              <a:graphicFrameLocks xmlns:a="http://schemas.openxmlformats.org/drawingml/2006/main" noChangeAspect="1"/>
+            </wp:cNvGraphicFramePr>
+            <a:graphic xmlns:a="http://schemas.openxmlformats.org/drawingml/2006/main">
+              <a:graphicData uri="http://schemas.openxmlformats.org/drawingml/2006/picture">
+                <pic:pic xmlns:pic="http://schemas.openxmlformats.org/drawingml/2006/picture">
+                  <pic:nvPicPr>
+                    <pic:cNvPr id="0" name="Picture 17"/>
+                    <pic:cNvPicPr>
+                      <a:picLocks noChangeAspect="1" noChangeArrowheads="1"/>
+                    </pic:cNvPicPr>
+                  </pic:nvPicPr>
+                  <pic:blipFill>
+                    <a:blip r:embed="rId8">
+                      <a:extLst>
+                        <a:ext uri="{28A0092B-C50C-407E-A947-70E740481C1C}">
+                          <a14:useLocalDpi xmlns:a14="http://schemas.microsoft.com/office/drawing/2010/main" val="0"/>
+                        </a:ext>
+                      </a:extLst>
+                    </a:blip>
+                    <a:srcRect/>
+                    <a:stretch>
+                      <a:fillRect/>
+                    </a:stretch>
+                  </pic:blipFill>
+                  <pic:spPr bwMode="auto">
+                    <a:xfrm>
+                      <a:off x="0" y="0"/>
+                      <a:ext cx="6851015" cy="1515110"/>
+                    </a:xfrm>
+                    <a:prstGeom prst="rect">
+                      <a:avLst/>
+                    </a:prstGeom>
+                    <a:noFill/>
+                    <a:ln>
+                      <a:noFill/>
+                    </a:ln>
+                  </pic:spPr>
+                </pic:pic>
+              </a:graphicData>
+            </a:graphic>
+          </wp:inline>
+        </w:drawing>
+      </w:r>
+    </w:p>
+    <w:p>
+      <w:pPr>
+        <w:rPr>
+          <w:rFonts w:cstheme="minorHAnsi"/>
+        </w:rPr>
+      </w:pPr>
+    </w:p>
+    <w:p>
+      <w:pPr>
+        <w:rPr>
+          <w:rFonts w:cstheme="minorHAnsi"/>
+        </w:rPr>
+      </w:pPr>
+    </w:p>
+    <w:p>
+      <w:pPr>
+        <w:rPr>
+          <w:rFonts w:cstheme="minorHAnsi"/>
+        </w:rPr>
+      </w:pPr>
+      <w:r>
+        <w:rPr>
+          <w:rFonts w:cstheme="minorHAnsi"/>
+          <w:noProof/>
+        </w:rPr>
+        <w:drawing>
+          <wp:inline distT="0" distB="0" distL="0" distR="0" wp14:anchorId="58073CE2" wp14:editId="1B22E49A">
+            <wp:extent cx="6851015" cy="2429510"/>
+            <wp:effectExtent l="0" t="0" r="6985" b="8890"/>
+            <wp:docPr id="8" name="Picture 8"/>
+            <wp:cNvGraphicFramePr>
+              <a:graphicFrameLocks xmlns:a="http://schemas.openxmlformats.org/drawingml/2006/main" noChangeAspect="1"/>
+            </wp:cNvGraphicFramePr>
+            <a:graphic xmlns:a="http://schemas.openxmlformats.org/drawingml/2006/main">
+              <a:graphicData uri="http://schemas.openxmlformats.org/drawingml/2006/picture">
+                <pic:pic xmlns:pic="http://schemas.openxmlformats.org/drawingml/2006/picture">
+                  <pic:nvPicPr>
+                    <pic:cNvPr id="0" name="Picture 18"/>
+                    <pic:cNvPicPr>
+                      <a:picLocks noChangeAspect="1" noChangeArrowheads="1"/>
+                    </pic:cNvPicPr>
+                  </pic:nvPicPr>
+                  <pic:blipFill>
+                    <a:blip r:embed="rId9">
+                      <a:extLst>
+                        <a:ext uri="{28A0092B-C50C-407E-A947-70E740481C1C}">
+                          <a14:useLocalDpi xmlns:a14="http://schemas.microsoft.com/office/drawing/2010/main" val="0"/>
+                        </a:ext>
+                      </a:extLst>
+                    </a:blip>
+                    <a:srcRect/>
+                    <a:stretch>
+                      <a:fillRect/>
+                    </a:stretch>
+                  </pic:blipFill>
+                  <pic:spPr bwMode="auto">
+                    <a:xfrm>
+                      <a:off x="0" y="0"/>
+                      <a:ext cx="6851015" cy="2429510"/>
+                    </a:xfrm>
+                    <a:prstGeom prst="rect">
+                      <a:avLst/>
+                    </a:prstGeom>
+                    <a:noFill/>
+                    <a:ln>
+                      <a:noFill/>
+                    </a:ln>
+                  </pic:spPr>
+                </pic:pic>
+              </a:graphicData>
+            </a:graphic>
+          </wp:inline>
+        </w:drawing>
+      </w:r>
+    </w:p>
+    <w:p>
+      <w:pPr>
+        <w:rPr>
+          <w:rFonts w:cstheme="minorHAnsi"/>
+        </w:rPr>
+      </w:pPr>
+    </w:p>
+    <w:p>
+      <w:pPr>
+        <w:rPr>
+          <w:rFonts w:cstheme="minorHAnsi"/>
+        </w:rPr>
+      </w:pPr>
+    </w:p>
+    <w:p>
+      <w:pPr>
+        <w:rPr>
+          <w:rFonts w:cstheme="minorHAnsi"/>
+        </w:rPr>
+      </w:pPr>
+    </w:p>
+    <w:p>
+      <w:pPr>
+        <w:rPr>
+          <w:rFonts w:cstheme="minorHAnsi"/>
+        </w:rPr>
+      </w:pPr>
+    </w:p>
+    <w:p>
+      <w:pPr>
+        <w:rPr>
+          <w:rFonts w:cstheme="minorHAnsi"/>
+        </w:rPr>
+      </w:pPr>
+    </w:p>
+    <w:p>
+      <w:pPr>
+        <w:rPr>
+          <w:rFonts w:cstheme="minorHAnsi"/>
+        </w:rPr>
+      </w:pPr>
+    </w:p>
+    <w:p>
+      <w:pPr>
+        <w:rPr>
+          <w:rFonts w:cstheme="minorHAnsi"/>
+        </w:rPr>
+      </w:pPr>
+    </w:p>
+    <w:p>
+      <w:pPr>
+        <w:rPr>
+          <w:rFonts w:cstheme="minorHAnsi"/>
+        </w:rPr>
+      </w:pPr>
+    </w:p>
+    <w:p>
+      <w:pPr>
+        <w:rPr>
+          <w:rFonts w:cstheme="minorHAnsi"/>
+        </w:rPr>
+      </w:pPr>
+    </w:p>
+    <w:p>
+      <w:pPr>
+        <w:rPr>
+          <w:rFonts w:cstheme="minorHAnsi"/>
+        </w:rPr>
+      </w:pPr>
+    </w:p>
+    <w:p>
+      <w:pPr>
+        <w:rPr>
+          <w:rFonts w:cstheme="minorHAnsi"/>
+        </w:rPr>
+      </w:pPr>
+    </w:p>
+    <w:p>
+      <w:pPr>
+        <w:rPr>
+          <w:rFonts w:cstheme="minorHAnsi"/>
+        </w:rPr>
+      </w:pPr>
+    </w:p>
+    <w:p>
+      <w:pPr>
+        <w:rPr>
+          <w:rFonts w:cstheme="minorHAnsi"/>
+        </w:rPr>
+      </w:pPr>
+    </w:p>
+    <w:p>
+      <w:pPr>
+        <w:rPr>
+          <w:rFonts w:cstheme="minorHAnsi"/>
+        </w:rPr>
+      </w:pPr>
+    </w:p>
+    <w:p>
+      <w:pPr>
+        <w:rPr>
+          <w:rFonts w:cstheme="minorHAnsi"/>
+        </w:rPr>
+      </w:pPr>
+    </w:p>
+    <w:p>
+      <w:pPr>
+        <w:rPr>
+          <w:rFonts w:cstheme="minorHAnsi"/>
+        </w:rPr>
+      </w:pPr>
+    </w:p>
+    <w:p>
+      <w:pPr>
+        <w:rPr>
+          <w:rFonts w:cstheme="minorHAnsi"/>
+        </w:rPr>
+      </w:pPr>
+      <w:r>
+        <w:rPr>
+          <w:rFonts w:cstheme="minorHAnsi"/>
         </w:rPr>
         <w:pict w14:anchorId="61BCFC01">
-          <v:rect id="_x0000_i1029" style="width:0;height:1.5pt" o:hralign="center" o:hrstd="t" o:hr="t" fillcolor="#a0a0a0" stroked="f"/>
+          <v:rect id="_x0000_i1031" style="width:0;height:1.5pt" o:hralign="center" o:hrstd="t" o:hr="t" fillcolor="#a0a0a0" stroked="f"/>
         </w:pict>
       </w:r>
     </w:p>
@@ -2870,7 +2982,7 @@
           <w:rFonts w:cstheme="minorHAnsi"/>
         </w:rPr>
         <w:pict w14:anchorId="2A1C94F8">
-          <v:rect id="_x0000_i1030" style="width:0;height:1.5pt" o:hralign="center" o:hrstd="t" o:hr="t" fillcolor="#a0a0a0" stroked="f"/>
+          <v:rect id="_x0000_i1032" style="width:0;height:1.5pt" o:hralign="center" o:hrstd="t" o:hr="t" fillcolor="#a0a0a0" stroked="f"/>
         </w:pict>
       </w:r>
     </w:p>
@@ -4153,9 +4265,8 @@
         <w:rPr>
           <w:rFonts w:cstheme="minorHAnsi"/>
         </w:rPr>
-        <w:lastRenderedPageBreak/>
         <w:pict w14:anchorId="62052872">
-          <v:rect id="_x0000_i1031" style="width:0;height:1.5pt" o:hralign="center" o:hrstd="t" o:hr="t" fillcolor="#a0a0a0" stroked="f"/>
+          <v:rect id="_x0000_i1033" style="width:0;height:1.5pt" o:hralign="center" o:hrstd="t" o:hr="t" fillcolor="#a0a0a0" stroked="f"/>
         </w:pict>
       </w:r>
     </w:p>
@@ -4189,7 +4300,7 @@
           <w:rFonts w:cstheme="minorHAnsi"/>
         </w:rPr>
         <w:pict w14:anchorId="0457FB07">
-          <v:rect id="_x0000_i1068" style="width:0;height:1.5pt" o:hralign="center" o:bullet="t" o:hrstd="t" o:hr="t" fillcolor="#a0a0a0" stroked="f"/>
+          <v:rect id="_x0000_i1034" style="width:0;height:1.5pt" o:hralign="center" o:bullet="t" o:hrstd="t" o:hr="t" fillcolor="#a0a0a0" stroked="f"/>
         </w:pict>
       </w:r>
     </w:p>
@@ -4824,31 +4935,7 @@
                     <w:sz w:val="18"/>
                     <w:szCs w:val="18"/>
                   </w:rPr>
-                  <m:t>λ</m:t>
-                </m:r>
-                <m:r>
-                  <w:rPr>
-                    <w:rFonts w:ascii="Cambria Math" w:hAnsi="Cambria Math" w:cstheme="minorHAnsi"/>
-                    <w:sz w:val="18"/>
-                    <w:szCs w:val="18"/>
-                  </w:rPr>
-                  <m:t>=</m:t>
-                </m:r>
-                <m:r>
-                  <w:rPr>
-                    <w:rFonts w:ascii="Cambria Math" w:hAnsi="Cambria Math" w:cstheme="minorHAnsi"/>
-                    <w:sz w:val="18"/>
-                    <w:szCs w:val="18"/>
-                  </w:rPr>
-                  <m:t>4L</m:t>
-                </m:r>
-                <m:r>
-                  <w:rPr>
-                    <w:rFonts w:ascii="Cambria Math" w:hAnsi="Cambria Math" w:cstheme="minorHAnsi"/>
-                    <w:sz w:val="18"/>
-                    <w:szCs w:val="18"/>
-                  </w:rPr>
-                  <m:t>=</m:t>
+                  <m:t>λ=4L=</m:t>
                 </m:r>
                 <m:d>
                   <m:dPr>
@@ -5064,15 +5151,7 @@
                     <w:sz w:val="18"/>
                     <w:szCs w:val="18"/>
                   </w:rPr>
-                  <m:t>L</m:t>
-                </m:r>
-                <m:r>
-                  <w:rPr>
-                    <w:rFonts w:ascii="Cambria Math" w:hAnsi="Cambria Math" w:cstheme="minorHAnsi"/>
-                    <w:sz w:val="18"/>
-                    <w:szCs w:val="18"/>
-                  </w:rPr>
-                  <m:t>=</m:t>
+                  <m:t>L=</m:t>
                 </m:r>
                 <m:d>
                   <m:dPr>
@@ -5215,16 +5294,7 @@
                 <w:sz w:val="18"/>
                 <w:szCs w:val="18"/>
               </w:rPr>
-              <w:t>1</w:t>
-            </w:r>
-            <w:r>
-              <w:rPr>
-                <w:rFonts w:cstheme="minorHAnsi"/>
-                <w:b/>
-                <w:sz w:val="18"/>
-                <w:szCs w:val="18"/>
-              </w:rPr>
-              <w:t>B</w:t>
+              <w:t>1B</w:t>
             </w:r>
           </w:p>
           <w:p>
@@ -5311,15 +5381,7 @@
                     <w:sz w:val="18"/>
                     <w:szCs w:val="18"/>
                   </w:rPr>
-                  <m:t>L</m:t>
-                </m:r>
-                <m:r>
-                  <w:rPr>
-                    <w:rFonts w:ascii="Cambria Math" w:hAnsi="Cambria Math" w:cstheme="minorHAnsi"/>
-                    <w:sz w:val="18"/>
-                    <w:szCs w:val="18"/>
-                  </w:rPr>
-                  <m:t>=</m:t>
+                  <m:t>L=</m:t>
                 </m:r>
                 <m:d>
                   <m:dPr>
@@ -5452,16 +5514,7 @@
                 <w:sz w:val="18"/>
                 <w:szCs w:val="18"/>
               </w:rPr>
-              <w:t>1</w:t>
-            </w:r>
-            <w:r>
-              <w:rPr>
-                <w:rFonts w:cstheme="minorHAnsi"/>
-                <w:b/>
-                <w:sz w:val="18"/>
-                <w:szCs w:val="18"/>
-              </w:rPr>
-              <w:t>C</w:t>
+              <w:t>1C</w:t>
             </w:r>
           </w:p>
           <w:p>
@@ -6015,23 +6068,7 @@
                     <w:sz w:val="18"/>
                     <w:szCs w:val="18"/>
                   </w:rPr>
-                  <m:t>λ=</m:t>
-                </m:r>
-                <m:r>
-                  <w:rPr>
-                    <w:rFonts w:ascii="Cambria Math" w:hAnsi="Cambria Math" w:cstheme="minorHAnsi"/>
-                    <w:sz w:val="18"/>
-                    <w:szCs w:val="18"/>
-                  </w:rPr>
-                  <m:t>4L</m:t>
-                </m:r>
-                <m:r>
-                  <w:rPr>
-                    <w:rFonts w:ascii="Cambria Math" w:hAnsi="Cambria Math" w:cstheme="minorHAnsi"/>
-                    <w:sz w:val="18"/>
-                    <w:szCs w:val="18"/>
-                  </w:rPr>
-                  <m:t>=</m:t>
+                  <m:t>λ=4L=</m:t>
                 </m:r>
                 <m:d>
                   <m:dPr>
@@ -6246,15 +6283,7 @@
                     <w:sz w:val="18"/>
                     <w:szCs w:val="18"/>
                   </w:rPr>
-                  <m:t>L</m:t>
-                </m:r>
-                <m:r>
-                  <w:rPr>
-                    <w:rFonts w:ascii="Cambria Math" w:hAnsi="Cambria Math" w:cstheme="minorHAnsi"/>
-                    <w:sz w:val="18"/>
-                    <w:szCs w:val="18"/>
-                  </w:rPr>
-                  <m:t>=</m:t>
+                  <m:t>L=</m:t>
                 </m:r>
                 <m:d>
                   <m:dPr>
@@ -6397,16 +6426,7 @@
                 <w:sz w:val="18"/>
                 <w:szCs w:val="18"/>
               </w:rPr>
-              <w:t>1</w:t>
-            </w:r>
-            <w:r>
-              <w:rPr>
-                <w:rFonts w:cstheme="minorHAnsi"/>
-                <w:b/>
-                <w:sz w:val="18"/>
-                <w:szCs w:val="18"/>
-              </w:rPr>
-              <w:t>B</w:t>
+              <w:t>1B</w:t>
             </w:r>
           </w:p>
           <w:p>
@@ -6493,15 +6513,7 @@
                     <w:sz w:val="18"/>
                     <w:szCs w:val="18"/>
                   </w:rPr>
-                  <m:t>L</m:t>
-                </m:r>
-                <m:r>
-                  <w:rPr>
-                    <w:rFonts w:ascii="Cambria Math" w:hAnsi="Cambria Math" w:cstheme="minorHAnsi"/>
-                    <w:sz w:val="18"/>
-                    <w:szCs w:val="18"/>
-                  </w:rPr>
-                  <m:t>=</m:t>
+                  <m:t>L=</m:t>
                 </m:r>
                 <m:d>
                   <m:dPr>
@@ -6634,16 +6646,7 @@
                 <w:sz w:val="18"/>
                 <w:szCs w:val="18"/>
               </w:rPr>
-              <w:t>1</w:t>
-            </w:r>
-            <w:r>
-              <w:rPr>
-                <w:rFonts w:cstheme="minorHAnsi"/>
-                <w:b/>
-                <w:sz w:val="18"/>
-                <w:szCs w:val="18"/>
-              </w:rPr>
-              <w:t>C</w:t>
+              <w:t>1C</w:t>
             </w:r>
           </w:p>
           <w:p>
@@ -9636,23 +9639,7 @@
                             <w:sz w:val="18"/>
                             <w:szCs w:val="18"/>
                           </w:rPr>
-                          <m:t>3</m:t>
-                        </m:r>
-                        <m:r>
-                          <w:rPr>
-                            <w:rFonts w:ascii="Cambria Math" w:hAnsi="Cambria Math" w:cstheme="minorHAnsi"/>
-                            <w:sz w:val="18"/>
-                            <w:szCs w:val="18"/>
-                          </w:rPr>
-                          <m:t>46</m:t>
-                        </m:r>
-                        <m:r>
-                          <w:rPr>
-                            <w:rFonts w:ascii="Cambria Math" w:hAnsi="Cambria Math" w:cstheme="minorHAnsi"/>
-                            <w:sz w:val="18"/>
-                            <w:szCs w:val="18"/>
-                          </w:rPr>
-                          <m:t>-335</m:t>
+                          <m:t>346-335</m:t>
                         </m:r>
                       </m:num>
                       <m:den>
@@ -9662,15 +9649,7 @@
                             <w:sz w:val="18"/>
                             <w:szCs w:val="18"/>
                           </w:rPr>
-                          <m:t>3</m:t>
-                        </m:r>
-                        <m:r>
-                          <w:rPr>
-                            <w:rFonts w:ascii="Cambria Math" w:hAnsi="Cambria Math" w:cstheme="minorHAnsi"/>
-                            <w:sz w:val="18"/>
-                            <w:szCs w:val="18"/>
-                          </w:rPr>
-                          <m:t>46</m:t>
+                          <m:t>346</m:t>
                         </m:r>
                       </m:den>
                     </m:f>
@@ -9682,23 +9661,7 @@
                     <w:sz w:val="18"/>
                     <w:szCs w:val="18"/>
                   </w:rPr>
-                  <m:t>*100=</m:t>
-                </m:r>
-                <m:r>
-                  <w:rPr>
-                    <w:rFonts w:ascii="Cambria Math" w:hAnsi="Cambria Math" w:cstheme="minorHAnsi"/>
-                    <w:sz w:val="18"/>
-                    <w:szCs w:val="18"/>
-                  </w:rPr>
-                  <m:t>3</m:t>
-                </m:r>
-                <m:r>
-                  <w:rPr>
-                    <w:rFonts w:ascii="Cambria Math" w:hAnsi="Cambria Math" w:cstheme="minorHAnsi"/>
-                    <w:sz w:val="18"/>
-                    <w:szCs w:val="18"/>
-                  </w:rPr>
-                  <m:t>.2→</m:t>
+                  <m:t>*100=3.2→</m:t>
                 </m:r>
                 <m:r>
                   <m:rPr>
@@ -9942,23 +9905,7 @@
                             <w:sz w:val="18"/>
                             <w:szCs w:val="18"/>
                           </w:rPr>
-                          <m:t>3</m:t>
-                        </m:r>
-                        <m:r>
-                          <w:rPr>
-                            <w:rFonts w:ascii="Cambria Math" w:hAnsi="Cambria Math" w:cstheme="minorHAnsi"/>
-                            <w:sz w:val="18"/>
-                            <w:szCs w:val="18"/>
-                          </w:rPr>
-                          <m:t>46</m:t>
-                        </m:r>
-                        <m:r>
-                          <w:rPr>
-                            <w:rFonts w:ascii="Cambria Math" w:hAnsi="Cambria Math" w:cstheme="minorHAnsi"/>
-                            <w:sz w:val="18"/>
-                            <w:szCs w:val="18"/>
-                          </w:rPr>
-                          <m:t>-339</m:t>
+                          <m:t>346-339</m:t>
                         </m:r>
                       </m:num>
                       <m:den>
@@ -9968,15 +9915,7 @@
                             <w:sz w:val="18"/>
                             <w:szCs w:val="18"/>
                           </w:rPr>
-                          <m:t>3</m:t>
-                        </m:r>
-                        <m:r>
-                          <w:rPr>
-                            <w:rFonts w:ascii="Cambria Math" w:hAnsi="Cambria Math" w:cstheme="minorHAnsi"/>
-                            <w:sz w:val="18"/>
-                            <w:szCs w:val="18"/>
-                          </w:rPr>
-                          <m:t>46</m:t>
+                          <m:t>346</m:t>
                         </m:r>
                       </m:den>
                     </m:f>
@@ -9988,23 +9927,7 @@
                     <w:sz w:val="18"/>
                     <w:szCs w:val="18"/>
                   </w:rPr>
-                  <m:t>*100=2.</m:t>
-                </m:r>
-                <m:r>
-                  <w:rPr>
-                    <w:rFonts w:ascii="Cambria Math" w:hAnsi="Cambria Math" w:cstheme="minorHAnsi"/>
-                    <w:sz w:val="18"/>
-                    <w:szCs w:val="18"/>
-                  </w:rPr>
-                  <m:t>1</m:t>
-                </m:r>
-                <m:r>
-                  <w:rPr>
-                    <w:rFonts w:ascii="Cambria Math" w:hAnsi="Cambria Math" w:cstheme="minorHAnsi"/>
-                    <w:sz w:val="18"/>
-                    <w:szCs w:val="18"/>
-                  </w:rPr>
-                  <m:t>→</m:t>
+                  <m:t>*100=2.1→</m:t>
                 </m:r>
                 <m:r>
                   <m:rPr>
@@ -14146,54 +14069,8 @@
                     <w:sz w:val="18"/>
                     <w:szCs w:val="18"/>
                   </w:rPr>
-                  <m:t>%Discrepanc</m:t>
+                  <m:t>% Discrepancy</m:t>
                 </m:r>
-                <m:sSub>
-                  <m:sSubPr>
-                    <m:ctrlPr>
-                      <w:rPr>
-                        <w:rFonts w:ascii="Cambria Math" w:hAnsi="Cambria Math" w:cstheme="minorHAnsi"/>
-                        <w:i/>
-                        <w:sz w:val="18"/>
-                        <w:szCs w:val="18"/>
-                      </w:rPr>
-                    </m:ctrlPr>
-                  </m:sSubPr>
-                  <m:e>
-                    <m:r>
-                      <w:rPr>
-                        <w:rFonts w:ascii="Cambria Math" w:hAnsi="Cambria Math" w:cstheme="minorHAnsi"/>
-                        <w:sz w:val="18"/>
-                        <w:szCs w:val="18"/>
-                      </w:rPr>
-                      <m:t>y</m:t>
-                    </m:r>
-                  </m:e>
-                  <m:sub>
-                    <m:r>
-                      <m:rPr>
-                        <m:sty m:val="bi"/>
-                      </m:rPr>
-                      <w:rPr>
-                        <w:rFonts w:ascii="Cambria Math" w:hAnsi="Cambria Math" w:cstheme="minorHAnsi"/>
-                        <w:sz w:val="18"/>
-                        <w:szCs w:val="18"/>
-                      </w:rPr>
-                      <m:t>600</m:t>
-                    </m:r>
-                    <m:r>
-                      <m:rPr>
-                        <m:sty m:val="bi"/>
-                      </m:rPr>
-                      <w:rPr>
-                        <w:rFonts w:ascii="Cambria Math" w:hAnsi="Cambria Math" w:cstheme="minorHAnsi"/>
-                        <w:sz w:val="18"/>
-                        <w:szCs w:val="18"/>
-                      </w:rPr>
-                      <m:t>Hz</m:t>
-                    </m:r>
-                  </m:sub>
-                </m:sSub>
                 <m:r>
                   <w:rPr>
                     <w:rFonts w:ascii="Cambria Math" w:hAnsi="Cambria Math" w:cstheme="minorHAnsi"/>
@@ -14370,7 +14247,7 @@
           <w:rFonts w:cstheme="minorHAnsi"/>
         </w:rPr>
         <w:pict w14:anchorId="4E43F94F">
-          <v:rect id="_x0000_i1033" style="width:0;height:1.5pt" o:hralign="center" o:hrstd="t" o:hr="t" fillcolor="#a0a0a0" stroked="f"/>
+          <v:rect id="_x0000_i1035" style="width:0;height:1.5pt" o:hralign="center" o:hrstd="t" o:hr="t" fillcolor="#a0a0a0" stroked="f"/>
         </w:pict>
       </w:r>
     </w:p>
@@ -14390,6 +14267,7 @@
           <w:sz w:val="36"/>
           <w:szCs w:val="36"/>
         </w:rPr>
+        <w:lastRenderedPageBreak/>
         <w:t>Conclusion</w:t>
       </w:r>
     </w:p>
@@ -14404,12 +14282,12 @@
           <w:rFonts w:cstheme="minorHAnsi"/>
         </w:rPr>
         <w:pict w14:anchorId="20C03D98">
-          <v:rect id="_x0000_i1034" style="width:0;height:1.5pt" o:hralign="center" o:hrstd="t" o:hr="t" fillcolor="#a0a0a0" stroked="f"/>
+          <v:rect id="_x0000_i1036" style="width:0;height:1.5pt" o:hralign="center" o:hrstd="t" o:hr="t" fillcolor="#a0a0a0" stroked="f"/>
         </w:pict>
       </w:r>
     </w:p>
     <w:sectPr>
-      <w:footerReference w:type="default" r:id="rId8"/>
+      <w:footerReference w:type="default" r:id="rId10"/>
       <w:pgSz w:w="12240" w:h="15840"/>
       <w:pgMar w:top="720" w:right="720" w:bottom="720" w:left="720" w:header="0" w:footer="144" w:gutter="0"/>
       <w:cols w:space="720"/>
@@ -14923,6 +14801,7 @@
   <w:style w:type="character" w:default="1" w:styleId="DefaultParagraphFont">
     <w:name w:val="Default Paragraph Font"/>
     <w:uiPriority w:val="1"/>
+    <w:semiHidden/>
     <w:unhideWhenUsed/>
   </w:style>
   <w:style w:type="table" w:default="1" w:styleId="TableNormal">

</xml_diff>

<commit_message>
Physics M20CL - Minor correctiosn to lab 3
</commit_message>
<xml_diff>
--- a/PHYSM20C/Labs/Lab3/PhysM20C_Lab3.docx
+++ b/PHYSM20C/Labs/Lab3/PhysM20C_Lab3.docx
@@ -521,7 +521,7 @@
         <w:rPr>
           <w:rFonts w:cstheme="minorHAnsi"/>
         </w:rPr>
-        <w:t xml:space="preserve">The speed of sound in air is experimentally found through two methods. First, the wavelength of sound is </w:t>
+        <w:t xml:space="preserve">The speed of sound in air is experimentally found through two methods. First, the wavelength is </w:t>
       </w:r>
       <w:r>
         <w:rPr>
@@ -533,7 +533,19 @@
         <w:rPr>
           <w:rFonts w:cstheme="minorHAnsi"/>
         </w:rPr>
-        <w:t xml:space="preserve"> by measuring points of resonance along a variable length air column at fixed frequencies. </w:t>
+        <w:t xml:space="preserve"> by measuring points of resonance along a variable length air column at</w:t>
+      </w:r>
+      <w:r>
+        <w:rPr>
+          <w:rFonts w:cstheme="minorHAnsi"/>
+        </w:rPr>
+        <w:t xml:space="preserve"> known,</w:t>
+      </w:r>
+      <w:r>
+        <w:rPr>
+          <w:rFonts w:cstheme="minorHAnsi"/>
+        </w:rPr>
+        <w:t xml:space="preserve"> fixed frequencies. </w:t>
       </w:r>
       <w:r>
         <w:rPr>
@@ -565,13 +577,7 @@
         <w:rPr>
           <w:rFonts w:cstheme="minorHAnsi"/>
         </w:rPr>
-        <w:t>sending a sound pulse to two receivers placed at various distances from the source and measuring the receive time difference</w:t>
-      </w:r>
-      <w:r>
-        <w:rPr>
-          <w:rFonts w:cstheme="minorHAnsi"/>
-        </w:rPr>
-        <w:t xml:space="preserve">. The velocity is then calculated based upon the velocity-distance-time relation: </w:t>
+        <w:t xml:space="preserve">sending a sound pulse to two receivers placed at various distances from the source and measuring the receive time difference. The velocity is then calculated based upon the velocity-distance-time relation: </w:t>
       </w:r>
       <m:oMath>
         <m:r>
@@ -817,13 +823,6 @@
         </w:rPr>
         <w:t xml:space="preserve"> 3% and 2% respectively, which are both well-within the margin of error.</w:t>
       </w:r>
-    </w:p>
-    <w:p>
-      <w:pPr>
-        <w:rPr>
-          <w:rFonts w:cstheme="minorHAnsi"/>
-        </w:rPr>
-      </w:pPr>
     </w:p>
     <w:p>
       <w:pPr>
@@ -1478,7 +1477,7 @@
         <w:rPr>
           <w:rFonts w:cstheme="minorHAnsi"/>
         </w:rPr>
-        <w:t>. The following harmonics are known as higher harmonics.</w:t>
+        <w:t xml:space="preserve">. </w:t>
       </w:r>
     </w:p>
     <w:p>
@@ -2169,7 +2168,7 @@
           <w:color w:val="222222"/>
           <w:shd w:val="clear" w:color="auto" w:fill="FFFFFF"/>
         </w:rPr>
-        <w:t xml:space="preserve"> can be found by increasing the distance betw</w:t>
+        <w:t xml:space="preserve"> can be found by increasing the </w:t>
       </w:r>
       <w:r>
         <w:rPr>
@@ -2177,7 +2176,7 @@
           <w:color w:val="222222"/>
           <w:shd w:val="clear" w:color="auto" w:fill="FFFFFF"/>
         </w:rPr>
-        <w:t xml:space="preserve">een the open and closed ends </w:t>
+        <w:t>length of the air column</w:t>
       </w:r>
       <w:r>
         <w:rPr>
@@ -2185,7 +2184,7 @@
           <w:color w:val="222222"/>
           <w:shd w:val="clear" w:color="auto" w:fill="FFFFFF"/>
         </w:rPr>
-        <w:t>of the tube by a factor of half a wavelength</w:t>
+        <w:t xml:space="preserve"> by a factor of half a wavelength</w:t>
       </w:r>
       <w:r>
         <w:rPr>
@@ -3021,7 +3020,7 @@
           <w:rFonts w:cstheme="minorHAnsi"/>
         </w:rPr>
         <w:pict w14:anchorId="1D6FA670">
-          <v:rect id="_x0000_i1042" style="width:0;height:1.5pt" o:hralign="center" o:hrstd="t" o:hr="t" fillcolor="#a0a0a0" stroked="f"/>
+          <v:rect id="_x0000_i1030" style="width:0;height:1.5pt" o:hralign="center" o:hrstd="t" o:hr="t" fillcolor="#a0a0a0" stroked="f"/>
         </w:pict>
       </w:r>
     </w:p>
@@ -3378,7 +3377,19 @@
         <w:rPr>
           <w:rFonts w:cstheme="minorHAnsi"/>
         </w:rPr>
-        <w:t xml:space="preserve"> pulse source, and Loudspeaker #2 and #3 were setup as receivers. An oscilloscope was attached to the two receivers. A DC power supply was used to charge a capacitor, which was in-turn used to discharge energy into Loudspeaker #1, creating a</w:t>
+        <w:t xml:space="preserve"> pulse source, and Loudspeaker</w:t>
+      </w:r>
+      <w:r>
+        <w:rPr>
+          <w:rFonts w:cstheme="minorHAnsi"/>
+        </w:rPr>
+        <w:t>s</w:t>
+      </w:r>
+      <w:r>
+        <w:rPr>
+          <w:rFonts w:cstheme="minorHAnsi"/>
+        </w:rPr>
+        <w:t xml:space="preserve"> #2 and #3 were setup as receivers. An oscilloscope was attached to the two receivers. A DC power supply was used to charge a capacitor, which was in-turn used to discharge energy into Loudspeaker #1, creating a</w:t>
       </w:r>
       <w:r>
         <w:rPr>
@@ -3607,7 +3618,7 @@
           <w:rFonts w:cstheme="minorHAnsi"/>
         </w:rPr>
         <w:pict w14:anchorId="2A1C94F8">
-          <v:rect id="_x0000_i1057" style="width:0;height:1.5pt" o:hralign="center" o:bullet="t" o:hrstd="t" o:hr="t" fillcolor="#a0a0a0" stroked="f"/>
+          <v:rect id="_x0000_i1032" style="width:0;height:1.5pt" o:hralign="center" o:bullet="t" o:hrstd="t" o:hr="t" fillcolor="#a0a0a0" stroked="f"/>
         </w:pict>
       </w:r>
     </w:p>
@@ -3799,13 +3810,7 @@
           <w:rPr>
             <w:rFonts w:ascii="Cambria Math" w:hAnsi="Cambria Math" w:cstheme="minorHAnsi"/>
           </w:rPr>
-          <m:t>33</m:t>
-        </m:r>
-        <m:r>
-          <w:rPr>
-            <w:rFonts w:ascii="Cambria Math" w:hAnsi="Cambria Math" w:cstheme="minorHAnsi"/>
-          </w:rPr>
-          <m:t>9</m:t>
+          <m:t>339</m:t>
         </m:r>
         <m:f>
           <m:fPr>
@@ -3889,7 +3894,19 @@
         <w:rPr>
           <w:rFonts w:eastAsiaTheme="minorEastAsia" w:cstheme="minorHAnsi"/>
         </w:rPr>
-        <w:t xml:space="preserve"> Hence, the average velocity for the two frequencies is </w:t>
+        <w:t xml:space="preserve"> Hence, the average velocity for the two frequencies </w:t>
+      </w:r>
+      <w:r>
+        <w:rPr>
+          <w:rFonts w:eastAsiaTheme="minorEastAsia" w:cstheme="minorHAnsi"/>
+        </w:rPr>
+        <w:t>was</w:t>
+      </w:r>
+      <w:r>
+        <w:rPr>
+          <w:rFonts w:eastAsiaTheme="minorEastAsia" w:cstheme="minorHAnsi"/>
+        </w:rPr>
+        <w:t xml:space="preserve"> </w:t>
       </w:r>
       <m:oMath>
         <m:r>
@@ -3947,7 +3964,19 @@
         <w:rPr>
           <w:rFonts w:eastAsiaTheme="minorEastAsia" w:cstheme="minorHAnsi"/>
         </w:rPr>
-        <w:t xml:space="preserve">The large percent error results from the generous uncertainty in the air column length measurement, together with error propagation performed on the data values </w:t>
+        <w:t>The large percent error result</w:t>
+      </w:r>
+      <w:r>
+        <w:rPr>
+          <w:rFonts w:eastAsiaTheme="minorEastAsia" w:cstheme="minorHAnsi"/>
+        </w:rPr>
+        <w:t>ed</w:t>
+      </w:r>
+      <w:r>
+        <w:rPr>
+          <w:rFonts w:eastAsiaTheme="minorEastAsia" w:cstheme="minorHAnsi"/>
+        </w:rPr>
+        <w:t xml:space="preserve"> from the generous uncertainty in the air column length measurement, together with error propagation performed on the data values </w:t>
       </w:r>
       <w:r>
         <w:rPr>
@@ -4096,13 +4125,7 @@
           <w:rPr>
             <w:rFonts w:ascii="Cambria Math" w:hAnsi="Cambria Math" w:cstheme="minorHAnsi"/>
           </w:rPr>
-          <m:t>33</m:t>
-        </m:r>
-        <m:r>
-          <w:rPr>
-            <w:rFonts w:ascii="Cambria Math" w:hAnsi="Cambria Math" w:cstheme="minorHAnsi"/>
-          </w:rPr>
-          <m:t>9</m:t>
+          <m:t>339</m:t>
         </m:r>
         <m:f>
           <m:fPr>
@@ -4134,19 +4157,7 @@
           <w:rPr>
             <w:rFonts w:ascii="Cambria Math" w:hAnsi="Cambria Math" w:cstheme="minorHAnsi"/>
           </w:rPr>
-          <m:t>±</m:t>
-        </m:r>
-        <m:r>
-          <w:rPr>
-            <w:rFonts w:ascii="Cambria Math" w:hAnsi="Cambria Math" w:cstheme="minorHAnsi"/>
-          </w:rPr>
-          <m:t>3</m:t>
-        </m:r>
-        <m:r>
-          <w:rPr>
-            <w:rFonts w:ascii="Cambria Math" w:hAnsi="Cambria Math" w:cstheme="minorHAnsi"/>
-          </w:rPr>
-          <m:t>5%</m:t>
+          <m:t>±35%</m:t>
         </m:r>
       </m:oMath>
       <w:r>
@@ -4223,12 +4234,24 @@
         <w:rPr>
           <w:rFonts w:eastAsiaTheme="minorEastAsia" w:cstheme="minorHAnsi"/>
         </w:rPr>
-        <w:t>The major source of error comes from the small difference in time measured in relation to its uncertainty. Note that the smallest sample time was 0.82ms, which is only three times greater than the uncertainty</w:t>
+        <w:t>The major source of error c</w:t>
       </w:r>
       <w:r>
         <w:rPr>
           <w:rFonts w:eastAsiaTheme="minorEastAsia" w:cstheme="minorHAnsi"/>
         </w:rPr>
+        <w:t>ame</w:t>
+      </w:r>
+      <w:r>
+        <w:rPr>
+          <w:rFonts w:eastAsiaTheme="minorEastAsia" w:cstheme="minorHAnsi"/>
+        </w:rPr>
+        <w:t xml:space="preserve"> from the small difference in time measured in relation to its uncertainty. Note that the smallest sample time was 0.82ms, which is only three times greater than the uncertainty</w:t>
+      </w:r>
+      <w:r>
+        <w:rPr>
+          <w:rFonts w:eastAsiaTheme="minorEastAsia" w:cstheme="minorHAnsi"/>
+        </w:rPr>
         <w:t xml:space="preserve"> (+/- 0.28ms)</w:t>
       </w:r>
       <w:r>
@@ -4241,7 +4264,19 @@
         <w:rPr>
           <w:rFonts w:eastAsiaTheme="minorEastAsia" w:cstheme="minorHAnsi"/>
         </w:rPr>
-        <w:t xml:space="preserve">The uncertainty of distance between receivers (+/- 0.5cm) contributed very little error to the propagation. To reduce uncertainty, the distance between receivers should be significantly increased which in-turn will increase the time differences. </w:t>
+        <w:t>The uncertainty of distance between receivers (+/- 0.5cm) contributed very little error to the propagation. To reduce uncertainty, the distance between receivers should be significantly increased which in-turn w</w:t>
+      </w:r>
+      <w:r>
+        <w:rPr>
+          <w:rFonts w:eastAsiaTheme="minorEastAsia" w:cstheme="minorHAnsi"/>
+        </w:rPr>
+        <w:t>ould</w:t>
+      </w:r>
+      <w:r>
+        <w:rPr>
+          <w:rFonts w:eastAsiaTheme="minorEastAsia" w:cstheme="minorHAnsi"/>
+        </w:rPr>
+        <w:t xml:space="preserve"> increase the time differences. </w:t>
       </w:r>
       <w:r>
         <w:rPr>
@@ -5722,7 +5757,28 @@
                 <w:rFonts w:cstheme="minorHAnsi"/>
                 <w:b/>
               </w:rPr>
-              <w:t xml:space="preserve"> Average Wavelength and Frequency (600Hz)</w:t>
+              <w:t xml:space="preserve"> </w:t>
+            </w:r>
+            <w:r>
+              <w:rPr>
+                <w:rFonts w:cstheme="minorHAnsi"/>
+                <w:b/>
+              </w:rPr>
+              <w:t>Open Resonance Air Column Apparatus with Variable Length</w:t>
+            </w:r>
+            <w:r>
+              <w:rPr>
+                <w:rFonts w:cstheme="minorHAnsi"/>
+                <w:b/>
+              </w:rPr>
+              <w:t xml:space="preserve"> </w:t>
+            </w:r>
+            <w:r>
+              <w:rPr>
+                <w:rFonts w:cstheme="minorHAnsi"/>
+                <w:b/>
+              </w:rPr>
+              <w:t>(600Hz)</w:t>
             </w:r>
           </w:p>
           <w:p>
@@ -6833,7 +6889,28 @@
                 <w:rFonts w:cstheme="minorHAnsi"/>
                 <w:b/>
               </w:rPr>
-              <w:t xml:space="preserve"> Average Wavelength and Frequency (500Hz)</w:t>
+              <w:t xml:space="preserve"> </w:t>
+            </w:r>
+            <w:r>
+              <w:rPr>
+                <w:rFonts w:cstheme="minorHAnsi"/>
+                <w:b/>
+              </w:rPr>
+              <w:t>Open Resonance Air Column Apparatus with Variable Length</w:t>
+            </w:r>
+            <w:r>
+              <w:rPr>
+                <w:rFonts w:cstheme="minorHAnsi"/>
+                <w:b/>
+              </w:rPr>
+              <w:t xml:space="preserve"> </w:t>
+            </w:r>
+            <w:r>
+              <w:rPr>
+                <w:rFonts w:cstheme="minorHAnsi"/>
+                <w:b/>
+              </w:rPr>
+              <w:t>(500Hz)</w:t>
             </w:r>
           </w:p>
           <w:p>
@@ -7935,7 +8012,7 @@
                 <w:rFonts w:cstheme="minorHAnsi"/>
                 <w:b/>
               </w:rPr>
-              <w:t>Speed of Sound with Average Wavelength and Frequency</w:t>
+              <w:t>Open Resonance Air Column Apparatus with Variable Length</w:t>
             </w:r>
           </w:p>
           <w:p>
@@ -10026,7 +10103,14 @@
                 <w:rFonts w:cstheme="minorHAnsi"/>
                 <w:b/>
               </w:rPr>
-              <w:t xml:space="preserve">Percent Discrepancies for Speed of Sound with Average Wavelength and Frequency </w:t>
+              <w:t xml:space="preserve">Percent Discrepancies for </w:t>
+            </w:r>
+            <w:r>
+              <w:rPr>
+                <w:rFonts w:cstheme="minorHAnsi"/>
+                <w:b/>
+              </w:rPr>
+              <w:t>Open Resonance Air Column Apparatus with Variable Length</w:t>
             </w:r>
           </w:p>
           <w:p>
@@ -10339,23 +10423,7 @@
                     <w:sz w:val="20"/>
                     <w:szCs w:val="20"/>
                   </w:rPr>
-                  <m:t>%</m:t>
-                </m:r>
-                <m:r>
-                  <w:rPr>
-                    <w:rFonts w:ascii="Cambria Math" w:hAnsi="Cambria Math" w:cstheme="minorHAnsi"/>
-                    <w:sz w:val="20"/>
-                    <w:szCs w:val="20"/>
-                  </w:rPr>
-                  <m:t>Discrepancy</m:t>
-                </m:r>
-                <m:r>
-                  <w:rPr>
-                    <w:rFonts w:ascii="Cambria Math" w:hAnsi="Cambria Math" w:cstheme="minorHAnsi"/>
-                    <w:sz w:val="20"/>
-                    <w:szCs w:val="20"/>
-                  </w:rPr>
-                  <m:t>=</m:t>
+                  <m:t>%Discrepancy=</m:t>
                 </m:r>
                 <m:d>
                   <m:dPr>
@@ -10389,15 +10457,7 @@
                             <w:sz w:val="20"/>
                             <w:szCs w:val="20"/>
                           </w:rPr>
-                          <m:t>346-33</m:t>
-                        </m:r>
-                        <m:r>
-                          <w:rPr>
-                            <w:rFonts w:ascii="Cambria Math" w:hAnsi="Cambria Math" w:cstheme="minorHAnsi"/>
-                            <w:sz w:val="20"/>
-                            <w:szCs w:val="20"/>
-                          </w:rPr>
-                          <m:t>7</m:t>
+                          <m:t>346-337</m:t>
                         </m:r>
                       </m:num>
                       <m:den>
@@ -10419,23 +10479,7 @@
                     <w:sz w:val="20"/>
                     <w:szCs w:val="20"/>
                   </w:rPr>
-                  <m:t>*100=</m:t>
-                </m:r>
-                <m:r>
-                  <w:rPr>
-                    <w:rFonts w:ascii="Cambria Math" w:hAnsi="Cambria Math" w:cstheme="minorHAnsi"/>
-                    <w:sz w:val="20"/>
-                    <w:szCs w:val="20"/>
-                  </w:rPr>
-                  <m:t>2.60</m:t>
-                </m:r>
-                <m:r>
-                  <w:rPr>
-                    <w:rFonts w:ascii="Cambria Math" w:hAnsi="Cambria Math" w:cstheme="minorHAnsi"/>
-                    <w:sz w:val="20"/>
-                    <w:szCs w:val="20"/>
-                  </w:rPr>
-                  <m:t>→</m:t>
+                  <m:t>*100=2.60→</m:t>
                 </m:r>
                 <m:r>
                   <m:rPr>
@@ -14772,7 +14816,7 @@
         </w:rPr>
         <w:lastRenderedPageBreak/>
         <w:pict w14:anchorId="4E43F94F">
-          <v:rect id="_x0000_i1035" style="width:0;height:1.5pt" o:hralign="center" o:hrstd="t" o:hr="t" fillcolor="#a0a0a0" stroked="f"/>
+          <v:rect id="_x0000_i1033" style="width:0;height:1.5pt" o:hralign="center" o:hrstd="t" o:hr="t" fillcolor="#a0a0a0" stroked="f"/>
         </w:pict>
       </w:r>
     </w:p>
@@ -14806,7 +14850,7 @@
           <w:rFonts w:cstheme="minorHAnsi"/>
         </w:rPr>
         <w:pict w14:anchorId="20C03D98">
-          <v:rect id="_x0000_i1063" style="width:0;height:1.5pt" o:hralign="center" o:bullet="t" o:hrstd="t" o:hr="t" fillcolor="#a0a0a0" stroked="f"/>
+          <v:rect id="_x0000_i1034" style="width:0;height:1.5pt" o:hralign="center" o:bullet="t" o:hrstd="t" o:hr="t" fillcolor="#a0a0a0" stroked="f"/>
         </w:pict>
       </w:r>
     </w:p>
@@ -14884,19 +14928,7 @@
         <w:rPr>
           <w:rFonts w:eastAsiaTheme="minorEastAsia" w:cstheme="minorHAnsi"/>
         </w:rPr>
-        <w:t xml:space="preserve"> </w:t>
-      </w:r>
-      <w:r>
-        <w:rPr>
-          <w:rFonts w:eastAsiaTheme="minorEastAsia" w:cstheme="minorHAnsi"/>
-        </w:rPr>
-        <w:t xml:space="preserve">at 23.3 Celsius. The variable air column method resulted in an experimental value of </w:t>
-      </w:r>
-      <w:r>
-        <w:rPr>
-          <w:rFonts w:eastAsiaTheme="minorEastAsia" w:cstheme="minorHAnsi"/>
-        </w:rPr>
-        <w:t xml:space="preserve"> </w:t>
+        <w:t xml:space="preserve"> at 23.3 Celsius. The variable air column method resulted in an experimental value of  </w:t>
       </w:r>
       <m:oMath>
         <m:r>
@@ -14942,7 +14974,19 @@
         <w:rPr>
           <w:rFonts w:eastAsiaTheme="minorEastAsia" w:cstheme="minorHAnsi"/>
         </w:rPr>
-        <w:t xml:space="preserve">, and the pulse to receiver method resulted in an experimental value of </w:t>
+        <w:t xml:space="preserve">, and the </w:t>
+      </w:r>
+      <w:r>
+        <w:rPr>
+          <w:rFonts w:eastAsiaTheme="minorEastAsia" w:cstheme="minorHAnsi"/>
+        </w:rPr>
+        <w:t>acoustic delay</w:t>
+      </w:r>
+      <w:r>
+        <w:rPr>
+          <w:rFonts w:eastAsiaTheme="minorEastAsia" w:cstheme="minorHAnsi"/>
+        </w:rPr>
+        <w:t xml:space="preserve"> method resulted in an experimental value of </w:t>
       </w:r>
       <m:oMath>
         <m:r>
@@ -15037,7 +15081,79 @@
         <w:rPr>
           <w:rFonts w:cstheme="minorHAnsi"/>
         </w:rPr>
-        <w:t>Ambient air temperature readings could have been taken more frequently, or better kept consistent within a temperature-controlled environment.</w:t>
+        <w:t xml:space="preserve">Ambient air temperature readings could have been taken more frequently, or better kept consistent within a temperature-controlled environment. </w:t>
+      </w:r>
+      <w:r>
+        <w:rPr>
+          <w:rFonts w:cstheme="minorHAnsi"/>
+        </w:rPr>
+        <w:t xml:space="preserve">The air column method heavily relied upon </w:t>
+      </w:r>
+      <w:r>
+        <w:rPr>
+          <w:rFonts w:cstheme="minorHAnsi"/>
+        </w:rPr>
+        <w:t xml:space="preserve">erroneous </w:t>
+      </w:r>
+      <w:r>
+        <w:rPr>
+          <w:rFonts w:cstheme="minorHAnsi"/>
+        </w:rPr>
+        <w:t>human observation. B</w:t>
+      </w:r>
+      <w:r>
+        <w:rPr>
+          <w:rFonts w:cstheme="minorHAnsi"/>
+        </w:rPr>
+        <w:t>etter</w:t>
+      </w:r>
+      <w:r>
+        <w:rPr>
+          <w:rFonts w:cstheme="minorHAnsi"/>
+        </w:rPr>
+        <w:t xml:space="preserve"> results</w:t>
+      </w:r>
+      <w:r>
+        <w:rPr>
+          <w:rFonts w:cstheme="minorHAnsi"/>
+        </w:rPr>
+        <w:t xml:space="preserve"> could be yielded</w:t>
+      </w:r>
+      <w:r>
+        <w:rPr>
+          <w:rFonts w:cstheme="minorHAnsi"/>
+        </w:rPr>
+        <w:t xml:space="preserve"> if audible interference</w:t>
+      </w:r>
+      <w:r>
+        <w:rPr>
+          <w:rFonts w:cstheme="minorHAnsi"/>
+        </w:rPr>
+        <w:t>,</w:t>
+      </w:r>
+      <w:r>
+        <w:rPr>
+          <w:rFonts w:cstheme="minorHAnsi"/>
+        </w:rPr>
+        <w:t xml:space="preserve"> such as noise from simultaneous experiments </w:t>
+      </w:r>
+      <w:r>
+        <w:rPr>
+          <w:rFonts w:cstheme="minorHAnsi"/>
+        </w:rPr>
+        <w:t xml:space="preserve">and experimenters </w:t>
+      </w:r>
+      <w:r>
+        <w:rPr>
+          <w:rFonts w:cstheme="minorHAnsi"/>
+        </w:rPr>
+        <w:t xml:space="preserve">within </w:t>
+      </w:r>
+      <w:r>
+        <w:rPr>
+          <w:rFonts w:cstheme="minorHAnsi"/>
+        </w:rPr>
+        <w:t>close</w:t>
       </w:r>
       <w:r>
         <w:rPr>
@@ -15049,31 +15165,7 @@
         <w:rPr>
           <w:rFonts w:cstheme="minorHAnsi"/>
         </w:rPr>
-        <w:t>The air column method heavily relied upon human observation. B</w:t>
-      </w:r>
-      <w:r>
-        <w:rPr>
-          <w:rFonts w:cstheme="minorHAnsi"/>
-        </w:rPr>
-        <w:t>etter</w:t>
-      </w:r>
-      <w:r>
-        <w:rPr>
-          <w:rFonts w:cstheme="minorHAnsi"/>
-        </w:rPr>
-        <w:t xml:space="preserve"> results</w:t>
-      </w:r>
-      <w:r>
-        <w:rPr>
-          <w:rFonts w:cstheme="minorHAnsi"/>
-        </w:rPr>
-        <w:t xml:space="preserve"> could be yielded</w:t>
-      </w:r>
-      <w:r>
-        <w:rPr>
-          <w:rFonts w:cstheme="minorHAnsi"/>
-        </w:rPr>
-        <w:t xml:space="preserve"> if audible interference</w:t>
+        <w:t>proximity</w:t>
       </w:r>
       <w:r>
         <w:rPr>
@@ -15085,130 +15177,88 @@
         <w:rPr>
           <w:rFonts w:cstheme="minorHAnsi"/>
         </w:rPr>
-        <w:t xml:space="preserve"> such as noise from simultaneous experiments </w:t>
-      </w:r>
-      <w:r>
-        <w:rPr>
-          <w:rFonts w:cstheme="minorHAnsi"/>
-        </w:rPr>
-        <w:t xml:space="preserve">and experimenters </w:t>
-      </w:r>
-      <w:r>
-        <w:rPr>
-          <w:rFonts w:cstheme="minorHAnsi"/>
-        </w:rPr>
-        <w:t xml:space="preserve">within </w:t>
-      </w:r>
-      <w:r>
-        <w:rPr>
-          <w:rFonts w:cstheme="minorHAnsi"/>
-        </w:rPr>
-        <w:t>close</w:t>
+        <w:t xml:space="preserve"> w</w:t>
+      </w:r>
+      <w:r>
+        <w:rPr>
+          <w:rFonts w:cstheme="minorHAnsi"/>
+        </w:rPr>
+        <w:t>as</w:t>
+      </w:r>
+      <w:r>
+        <w:rPr>
+          <w:rFonts w:cstheme="minorHAnsi"/>
+        </w:rPr>
+        <w:t xml:space="preserve"> mitigated.</w:t>
+      </w:r>
+      <w:r>
+        <w:rPr>
+          <w:rFonts w:cstheme="minorHAnsi"/>
+        </w:rPr>
+        <w:t xml:space="preserve"> The pulse to receiver method has a much greater potential for accuracy since much of the human variable is removed. For better results, the</w:t>
+      </w:r>
+      <w:r>
+        <w:rPr>
+          <w:rFonts w:cstheme="minorHAnsi"/>
+        </w:rPr>
+        <w:t xml:space="preserve"> distance between receiving loudspeakers could be increased</w:t>
+      </w:r>
+      <w:r>
+        <w:rPr>
+          <w:rFonts w:cstheme="minorHAnsi"/>
+        </w:rPr>
+        <w:t>, say, twenty meters or more,</w:t>
+      </w:r>
+      <w:r>
+        <w:rPr>
+          <w:rFonts w:cstheme="minorHAnsi"/>
+        </w:rPr>
+        <w:t xml:space="preserve"> to </w:t>
+      </w:r>
+      <w:r>
+        <w:rPr>
+          <w:rFonts w:cstheme="minorHAnsi"/>
+        </w:rPr>
+        <w:t xml:space="preserve">significantly </w:t>
+      </w:r>
+      <w:r>
+        <w:rPr>
+          <w:rFonts w:cstheme="minorHAnsi"/>
+        </w:rPr>
+        <w:t xml:space="preserve">reduce the </w:t>
+      </w:r>
+      <w:r>
+        <w:rPr>
+          <w:rFonts w:cstheme="minorHAnsi"/>
+        </w:rPr>
+        <w:t>time</w:t>
+      </w:r>
+      <w:r>
+        <w:rPr>
+          <w:rFonts w:cstheme="minorHAnsi"/>
+        </w:rPr>
+        <w:t xml:space="preserve"> uncertainty</w:t>
+      </w:r>
+      <w:r>
+        <w:rPr>
+          <w:rFonts w:cstheme="minorHAnsi"/>
+        </w:rPr>
+        <w:t xml:space="preserve"> to value ratio.</w:t>
+      </w:r>
+      <w:r>
+        <w:rPr>
+          <w:rFonts w:cstheme="minorHAnsi"/>
+        </w:rPr>
+        <w:t xml:space="preserve"> </w:t>
+      </w:r>
+      <w:r>
+        <w:rPr>
+          <w:rFonts w:cstheme="minorHAnsi"/>
+        </w:rPr>
+        <w:t>This, as with the first method, would ideally be done within a large, temperature controlled, quiet room.</w:t>
       </w:r>
       <w:bookmarkStart w:id="1" w:name="_GoBack"/>
       <w:bookmarkEnd w:id="1"/>
-      <w:r>
-        <w:rPr>
-          <w:rFonts w:cstheme="minorHAnsi"/>
-        </w:rPr>
-        <w:t xml:space="preserve"> </w:t>
-      </w:r>
-      <w:r>
-        <w:rPr>
-          <w:rFonts w:cstheme="minorHAnsi"/>
-        </w:rPr>
-        <w:t>proximity</w:t>
-      </w:r>
-      <w:r>
-        <w:rPr>
-          <w:rFonts w:cstheme="minorHAnsi"/>
-        </w:rPr>
-        <w:t>,</w:t>
-      </w:r>
-      <w:r>
-        <w:rPr>
-          <w:rFonts w:cstheme="minorHAnsi"/>
-        </w:rPr>
-        <w:t xml:space="preserve"> w</w:t>
-      </w:r>
-      <w:r>
-        <w:rPr>
-          <w:rFonts w:cstheme="minorHAnsi"/>
-        </w:rPr>
-        <w:t>as</w:t>
-      </w:r>
-      <w:r>
-        <w:rPr>
-          <w:rFonts w:cstheme="minorHAnsi"/>
-        </w:rPr>
-        <w:t xml:space="preserve"> mitigated.</w:t>
-      </w:r>
-      <w:r>
-        <w:rPr>
-          <w:rFonts w:cstheme="minorHAnsi"/>
-        </w:rPr>
-        <w:t xml:space="preserve"> The pulse to receiver method has a much greater potential for accuracy since much of the human variable is removed. For better results, the</w:t>
-      </w:r>
-      <w:r>
-        <w:rPr>
-          <w:rFonts w:cstheme="minorHAnsi"/>
-        </w:rPr>
-        <w:t xml:space="preserve"> distance between receiving loudspeakers could be increased</w:t>
-      </w:r>
-      <w:r>
-        <w:rPr>
-          <w:rFonts w:cstheme="minorHAnsi"/>
-        </w:rPr>
-        <w:t>, say, twenty meters or more,</w:t>
-      </w:r>
-      <w:r>
-        <w:rPr>
-          <w:rFonts w:cstheme="minorHAnsi"/>
-        </w:rPr>
-        <w:t xml:space="preserve"> to </w:t>
-      </w:r>
-      <w:r>
-        <w:rPr>
-          <w:rFonts w:cstheme="minorHAnsi"/>
-        </w:rPr>
-        <w:t xml:space="preserve">significantly </w:t>
-      </w:r>
-      <w:r>
-        <w:rPr>
-          <w:rFonts w:cstheme="minorHAnsi"/>
-        </w:rPr>
-        <w:t xml:space="preserve">reduce the </w:t>
-      </w:r>
-      <w:r>
-        <w:rPr>
-          <w:rFonts w:cstheme="minorHAnsi"/>
-        </w:rPr>
-        <w:t>time</w:t>
-      </w:r>
-      <w:r>
-        <w:rPr>
-          <w:rFonts w:cstheme="minorHAnsi"/>
-        </w:rPr>
-        <w:t xml:space="preserve"> uncertainty</w:t>
-      </w:r>
-      <w:r>
-        <w:rPr>
-          <w:rFonts w:cstheme="minorHAnsi"/>
-        </w:rPr>
-        <w:t xml:space="preserve"> to value ratio.</w:t>
-      </w:r>
-      <w:r>
-        <w:rPr>
-          <w:rFonts w:cstheme="minorHAnsi"/>
-        </w:rPr>
-        <w:t xml:space="preserve"> </w:t>
-      </w:r>
-      <w:r>
-        <w:rPr>
-          <w:rFonts w:cstheme="minorHAnsi"/>
-        </w:rPr>
-        <w:t>This, as with the first method, would ideally be done within a large, temperature controlled, quiet room.</w:t>
-      </w:r>
     </w:p>
     <w:p>
       <w:pPr>
@@ -15732,6 +15782,7 @@
   <w:style w:type="character" w:default="1" w:styleId="DefaultParagraphFont">
     <w:name w:val="Default Paragraph Font"/>
     <w:uiPriority w:val="1"/>
+    <w:semiHidden/>
     <w:unhideWhenUsed/>
   </w:style>
   <w:style w:type="table" w:default="1" w:styleId="TableNormal">

</xml_diff>

<commit_message>
Physics Lab3 Complete, Quiz2
</commit_message>
<xml_diff>
--- a/PHYSM20C/Labs/Lab3/PhysM20C_Lab3.docx
+++ b/PHYSM20C/Labs/Lab3/PhysM20C_Lab3.docx
@@ -3976,7 +3976,21 @@
         <w:rPr>
           <w:rFonts w:eastAsiaTheme="minorEastAsia" w:cstheme="minorHAnsi"/>
         </w:rPr>
-        <w:t xml:space="preserve"> from the generous uncertainty in the air column length measurement, together with error propagation performed on the data values </w:t>
+        <w:t xml:space="preserve"> from the generous uncertainty in the air column length measurement, together with error propagation performed on the data </w:t>
+      </w:r>
+      <w:r>
+        <w:rPr>
+          <w:rFonts w:eastAsiaTheme="minorEastAsia" w:cstheme="minorHAnsi"/>
+        </w:rPr>
+        <w:t>point</w:t>
+      </w:r>
+      <w:bookmarkStart w:id="1" w:name="_GoBack"/>
+      <w:bookmarkEnd w:id="1"/>
+      <w:r>
+        <w:rPr>
+          <w:rFonts w:eastAsiaTheme="minorEastAsia" w:cstheme="minorHAnsi"/>
+        </w:rPr>
+        <w:t xml:space="preserve"> </w:t>
       </w:r>
       <w:r>
         <w:rPr>
@@ -10034,7 +10048,23 @@
                 <w:sz w:val="20"/>
                 <w:szCs w:val="20"/>
               </w:rPr>
-              <w:t>Use the smallest measured wavelength to estimate largest possible error.</w:t>
+              <w:t xml:space="preserve">Use the smallest measured wavelength </w:t>
+            </w:r>
+            <w:r>
+              <w:rPr>
+                <w:rFonts w:cstheme="minorHAnsi"/>
+                <w:sz w:val="20"/>
+                <w:szCs w:val="20"/>
+              </w:rPr>
+              <w:t xml:space="preserve">data point </w:t>
+            </w:r>
+            <w:r>
+              <w:rPr>
+                <w:rFonts w:cstheme="minorHAnsi"/>
+                <w:sz w:val="20"/>
+                <w:szCs w:val="20"/>
+              </w:rPr>
+              <w:t>to estimate largest possible error.</w:t>
             </w:r>
           </w:p>
         </w:tc>
@@ -14209,7 +14239,23 @@
                 <w:sz w:val="20"/>
                 <w:szCs w:val="20"/>
               </w:rPr>
-              <w:t>Use the smallest measured distance and time to estimate largest possible error.</w:t>
+              <w:t xml:space="preserve">Use the smallest measured distance and time </w:t>
+            </w:r>
+            <w:r>
+              <w:rPr>
+                <w:rFonts w:cstheme="minorHAnsi"/>
+                <w:sz w:val="20"/>
+                <w:szCs w:val="20"/>
+              </w:rPr>
+              <w:t xml:space="preserve">data point </w:t>
+            </w:r>
+            <w:r>
+              <w:rPr>
+                <w:rFonts w:cstheme="minorHAnsi"/>
+                <w:sz w:val="20"/>
+                <w:szCs w:val="20"/>
+              </w:rPr>
+              <w:t>to estimate largest possible error.</w:t>
             </w:r>
           </w:p>
         </w:tc>
@@ -15257,8 +15303,6 @@
         </w:rPr>
         <w:t>This, as with the first method, would ideally be done within a large, temperature controlled, quiet room.</w:t>
       </w:r>
-      <w:bookmarkStart w:id="1" w:name="_GoBack"/>
-      <w:bookmarkEnd w:id="1"/>
     </w:p>
     <w:p>
       <w:pPr>

</xml_diff>